<commit_message>
Inicio do site e inicio requisitos
</commit_message>
<xml_diff>
--- a/Contexto.docx
+++ b/Contexto.docx
@@ -256,51 +256,62 @@
       </w:r>
     </w:p>
     <w:p>
+      <w:r>
+        <w:lastRenderedPageBreak/>
+        <w:t>Ajudar o próximo, pois vou ajudar aqueles que querem viver disso;</w:t>
+      </w:r>
+    </w:p>
+    <w:p>
+      <w:r>
+        <w:t>Apresentar meu ponto de vista;</w:t>
+      </w:r>
+    </w:p>
+    <w:p>
+      <w:r>
+        <w:t>Ouvir o próximo;</w:t>
+      </w:r>
+    </w:p>
+    <w:p>
       <w:pPr>
         <w:rPr>
+          <w:b/>
+          <w:bCs/>
           <w:sz w:val="24"/>
           <w:szCs w:val="24"/>
         </w:rPr>
       </w:pPr>
       <w:r>
         <w:rPr>
+          <w:b/>
+          <w:bCs/>
           <w:sz w:val="24"/>
           <w:szCs w:val="24"/>
         </w:rPr>
-        <w:lastRenderedPageBreak/>
-        <w:t>Ajudar o próximo, pois vou ajudar aqueles que querem viver disso;</w:t>
-      </w:r>
-    </w:p>
-    <w:p>
-      <w:pPr>
-        <w:rPr>
-          <w:sz w:val="24"/>
-          <w:szCs w:val="24"/>
-        </w:rPr>
-      </w:pPr>
-      <w:r>
-        <w:rPr>
-          <w:sz w:val="24"/>
-          <w:szCs w:val="24"/>
-        </w:rPr>
-        <w:t>Apresentar meu ponto de vista;</w:t>
-      </w:r>
-    </w:p>
-    <w:p>
-      <w:pPr>
-        <w:rPr>
-          <w:sz w:val="24"/>
-          <w:szCs w:val="24"/>
-        </w:rPr>
-      </w:pPr>
-      <w:r>
-        <w:rPr>
-          <w:sz w:val="24"/>
-          <w:szCs w:val="24"/>
-        </w:rPr>
-        <w:t>Ouvir o próximo;</w:t>
-      </w:r>
-    </w:p>
+        <w:t>Quem recebe a gratidão?</w:t>
+      </w:r>
+    </w:p>
+    <w:p>
+      <w:r>
+        <w:t>Gostaria de agradecer ao meu pai, Divino Ribeiro e minha mãe, Eliana Nunes por terem me proporcionado a experiencia de jogar videogame. Também ao meu amigo Felipe “</w:t>
+      </w:r>
+      <w:proofErr w:type="spellStart"/>
+      <w:r>
+        <w:t>Felps</w:t>
+      </w:r>
+      <w:proofErr w:type="spellEnd"/>
+      <w:r>
+        <w:t xml:space="preserve">” Souza, por ter me ajudado a descobrir o mundo dos games. A meu irmão Pedro Lucca que é minha companhia em muitas jogatinas. A minha namorada Larissa </w:t>
+      </w:r>
+      <w:proofErr w:type="spellStart"/>
+      <w:r>
+        <w:t>Stephano</w:t>
+      </w:r>
+      <w:proofErr w:type="spellEnd"/>
+      <w:r>
+        <w:t>, que me impediu de desistir de várias coisas.</w:t>
+      </w:r>
+    </w:p>
+    <w:p/>
     <w:p/>
     <w:p/>
     <w:sectPr>

</xml_diff>